<commit_message>
Remove indicators and strategies directory
</commit_message>
<xml_diff>
--- a/manual_strategy/report.docx
+++ b/manual_strategy/report.docx
@@ -9,6 +9,59 @@
         <w:spacing w:before="120" w:beforeAutospacing="0" w:after="120" w:afterAutospacing="0"/>
         <w:rPr>
           <w:rFonts w:ascii="Arial" w:hAnsi="Arial" w:cs="Arial"/>
+          <w:color w:val="252525"/>
+          <w:sz w:val="21"/>
+          <w:szCs w:val="21"/>
+        </w:rPr>
+      </w:pPr>
+      <w:r>
+        <w:rPr>
+          <w:rFonts w:ascii="Arial" w:hAnsi="Arial" w:cs="Arial"/>
+          <w:color w:val="252525"/>
+          <w:sz w:val="21"/>
+          <w:szCs w:val="21"/>
+        </w:rPr>
+        <w:t xml:space="preserve">Name: Jian Yu </w:t>
+      </w:r>
+      <w:proofErr w:type="gramStart"/>
+      <w:r>
+        <w:rPr>
+          <w:rFonts w:ascii="Arial" w:hAnsi="Arial" w:cs="Arial"/>
+          <w:color w:val="252525"/>
+          <w:sz w:val="21"/>
+          <w:szCs w:val="21"/>
+        </w:rPr>
+        <w:t>Kok  GTID</w:t>
+      </w:r>
+      <w:proofErr w:type="gramEnd"/>
+      <w:r>
+        <w:rPr>
+          <w:rFonts w:ascii="Arial" w:hAnsi="Arial" w:cs="Arial"/>
+          <w:color w:val="252525"/>
+          <w:sz w:val="21"/>
+          <w:szCs w:val="21"/>
+        </w:rPr>
+        <w:t xml:space="preserve">: </w:t>
+      </w:r>
+      <w:r>
+        <w:rPr>
+          <w:rFonts w:ascii="Arial" w:hAnsi="Arial" w:cs="Arial"/>
+          <w:color w:val="252525"/>
+          <w:sz w:val="21"/>
+          <w:szCs w:val="21"/>
+        </w:rPr>
+        <w:t>903550380</w:t>
+      </w:r>
+      <w:bookmarkStart w:id="0" w:name="_GoBack"/>
+      <w:bookmarkEnd w:id="0"/>
+    </w:p>
+    <w:p>
+      <w:pPr>
+        <w:pStyle w:val="NormalWeb"/>
+        <w:shd w:val="clear" w:color="auto" w:fill="FFFFFF"/>
+        <w:spacing w:before="120" w:beforeAutospacing="0" w:after="120" w:afterAutospacing="0"/>
+        <w:rPr>
+          <w:rFonts w:ascii="Arial" w:hAnsi="Arial" w:cs="Arial"/>
           <w:b/>
           <w:bCs/>
           <w:color w:val="252525"/>
@@ -25,7 +78,31 @@
           <w:sz w:val="21"/>
           <w:szCs w:val="21"/>
         </w:rPr>
-        <w:t>Describe each indicator you use in sufficient </w:t>
+        <w:t xml:space="preserve">Describe each indicator you use in </w:t>
+      </w:r>
+      <w:proofErr w:type="gramStart"/>
+      <w:r>
+        <w:rPr>
+          <w:rFonts w:ascii="Arial" w:hAnsi="Arial" w:cs="Arial"/>
+          <w:b/>
+          <w:bCs/>
+          <w:color w:val="252525"/>
+          <w:sz w:val="21"/>
+          <w:szCs w:val="21"/>
+        </w:rPr>
+        <w:t>sufficient</w:t>
+      </w:r>
+      <w:proofErr w:type="gramEnd"/>
+      <w:r>
+        <w:rPr>
+          <w:rFonts w:ascii="Arial" w:hAnsi="Arial" w:cs="Arial"/>
+          <w:b/>
+          <w:bCs/>
+          <w:color w:val="252525"/>
+          <w:sz w:val="21"/>
+          <w:szCs w:val="21"/>
+        </w:rPr>
+        <w:t> </w:t>
       </w:r>
       <w:r>
         <w:rPr>
@@ -758,6 +835,7 @@
           <w:szCs w:val="21"/>
         </w:rPr>
       </w:pPr>
+      <w:proofErr w:type="spellStart"/>
       <w:r>
         <w:rPr>
           <w:rFonts w:ascii="Cambria Math" w:hAnsi="Cambria Math" w:cs="Arial"/>
@@ -778,8 +856,9 @@
           <w:sz w:val="21"/>
           <w:szCs w:val="21"/>
         </w:rPr>
-        <w:t xml:space="preserve">b_low = </w:t>
-      </w:r>
+        <w:t>b_low</w:t>
+      </w:r>
+      <w:proofErr w:type="spellEnd"/>
       <w:r>
         <w:rPr>
           <w:rFonts w:ascii="Cambria Math" w:hAnsi="Cambria Math" w:cs="Arial"/>
@@ -789,7 +868,7 @@
           <w:sz w:val="21"/>
           <w:szCs w:val="21"/>
         </w:rPr>
-        <w:t xml:space="preserve">SMA + </w:t>
+        <w:t xml:space="preserve"> = </w:t>
       </w:r>
       <w:r>
         <w:rPr>
@@ -800,8 +879,9 @@
           <w:sz w:val="21"/>
           <w:szCs w:val="21"/>
         </w:rPr>
-        <w:t>standard_dev</w:t>
-      </w:r>
+        <w:t xml:space="preserve">SMA + </w:t>
+      </w:r>
+      <w:proofErr w:type="spellStart"/>
       <w:r>
         <w:rPr>
           <w:rFonts w:ascii="Cambria Math" w:hAnsi="Cambria Math" w:cs="Arial"/>
@@ -811,8 +891,9 @@
           <w:sz w:val="21"/>
           <w:szCs w:val="21"/>
         </w:rPr>
-        <w:t xml:space="preserve"> * k</w:t>
-      </w:r>
+        <w:t>standard_dev</w:t>
+      </w:r>
+      <w:proofErr w:type="spellEnd"/>
       <w:r>
         <w:rPr>
           <w:rFonts w:ascii="Cambria Math" w:hAnsi="Cambria Math" w:cs="Arial"/>
@@ -822,7 +903,7 @@
           <w:sz w:val="21"/>
           <w:szCs w:val="21"/>
         </w:rPr>
-        <w:t xml:space="preserve"> (</w:t>
+        <w:t xml:space="preserve"> * k</w:t>
       </w:r>
       <w:r>
         <w:rPr>
@@ -833,14 +914,9 @@
           <w:sz w:val="21"/>
           <w:szCs w:val="21"/>
         </w:rPr>
-        <w:t>upper band)</w:t>
-      </w:r>
-    </w:p>
-    <w:p>
-      <w:pPr>
-        <w:pStyle w:val="NormalWeb"/>
-        <w:shd w:val="clear" w:color="auto" w:fill="FFFFFF"/>
-        <w:spacing w:before="120" w:beforeAutospacing="0" w:after="120" w:afterAutospacing="0"/>
+        <w:t xml:space="preserve"> (</w:t>
+      </w:r>
+      <w:r>
         <w:rPr>
           <w:rFonts w:ascii="Cambria Math" w:hAnsi="Cambria Math" w:cs="Arial"/>
           <w:i/>
@@ -849,8 +925,14 @@
           <w:sz w:val="21"/>
           <w:szCs w:val="21"/>
         </w:rPr>
-      </w:pPr>
-      <w:r>
+        <w:t>upper band)</w:t>
+      </w:r>
+    </w:p>
+    <w:p>
+      <w:pPr>
+        <w:pStyle w:val="NormalWeb"/>
+        <w:shd w:val="clear" w:color="auto" w:fill="FFFFFF"/>
+        <w:spacing w:before="120" w:beforeAutospacing="0" w:after="120" w:afterAutospacing="0"/>
         <w:rPr>
           <w:rFonts w:ascii="Cambria Math" w:hAnsi="Cambria Math" w:cs="Arial"/>
           <w:i/>
@@ -859,8 +941,8 @@
           <w:sz w:val="21"/>
           <w:szCs w:val="21"/>
         </w:rPr>
-        <w:t>b</w:t>
-      </w:r>
+      </w:pPr>
+      <w:proofErr w:type="spellStart"/>
       <w:r>
         <w:rPr>
           <w:rFonts w:ascii="Cambria Math" w:hAnsi="Cambria Math" w:cs="Arial"/>
@@ -870,7 +952,7 @@
           <w:sz w:val="21"/>
           <w:szCs w:val="21"/>
         </w:rPr>
-        <w:t xml:space="preserve">b_high = </w:t>
+        <w:t>b</w:t>
       </w:r>
       <w:r>
         <w:rPr>
@@ -881,8 +963,9 @@
           <w:sz w:val="21"/>
           <w:szCs w:val="21"/>
         </w:rPr>
-        <w:t xml:space="preserve">SMA – </w:t>
-      </w:r>
+        <w:t>b_high</w:t>
+      </w:r>
+      <w:proofErr w:type="spellEnd"/>
       <w:r>
         <w:rPr>
           <w:rFonts w:ascii="Cambria Math" w:hAnsi="Cambria Math" w:cs="Arial"/>
@@ -892,7 +975,42 @@
           <w:sz w:val="21"/>
           <w:szCs w:val="21"/>
         </w:rPr>
-        <w:t xml:space="preserve">standard_dev </w:t>
+        <w:t xml:space="preserve"> = </w:t>
+      </w:r>
+      <w:r>
+        <w:rPr>
+          <w:rFonts w:ascii="Cambria Math" w:hAnsi="Cambria Math" w:cs="Arial"/>
+          <w:i/>
+          <w:iCs/>
+          <w:color w:val="252525"/>
+          <w:sz w:val="21"/>
+          <w:szCs w:val="21"/>
+        </w:rPr>
+        <w:t xml:space="preserve">SMA – </w:t>
+      </w:r>
+      <w:proofErr w:type="spellStart"/>
+      <w:r>
+        <w:rPr>
+          <w:rFonts w:ascii="Cambria Math" w:hAnsi="Cambria Math" w:cs="Arial"/>
+          <w:i/>
+          <w:iCs/>
+          <w:color w:val="252525"/>
+          <w:sz w:val="21"/>
+          <w:szCs w:val="21"/>
+        </w:rPr>
+        <w:t>standard_dev</w:t>
+      </w:r>
+      <w:proofErr w:type="spellEnd"/>
+      <w:r>
+        <w:rPr>
+          <w:rFonts w:ascii="Cambria Math" w:hAnsi="Cambria Math" w:cs="Arial"/>
+          <w:i/>
+          <w:iCs/>
+          <w:color w:val="252525"/>
+          <w:sz w:val="21"/>
+          <w:szCs w:val="21"/>
+        </w:rPr>
+        <w:t xml:space="preserve"> </w:t>
       </w:r>
       <w:r>
         <w:rPr>
@@ -1072,30 +1190,92 @@
           <w:sz w:val="21"/>
           <w:szCs w:val="21"/>
         </w:rPr>
-        <w:t xml:space="preserve">The gap between bb_high and bb_low represents the volatility of the stock. Large gap indicates high volatility, and small gap represent otherwise. </w:t>
-      </w:r>
-    </w:p>
-    <w:p>
-      <w:pPr>
-        <w:pStyle w:val="NormalWeb"/>
-        <w:shd w:val="clear" w:color="auto" w:fill="FFFFFF"/>
-        <w:spacing w:before="120" w:beforeAutospacing="0" w:after="120" w:afterAutospacing="0"/>
-        <w:rPr>
-          <w:rFonts w:ascii="Arial" w:hAnsi="Arial" w:cs="Arial"/>
-          <w:color w:val="252525"/>
-          <w:sz w:val="21"/>
-          <w:szCs w:val="21"/>
-        </w:rPr>
-      </w:pPr>
-      <w:r>
-        <w:rPr>
-          <w:rFonts w:ascii="Arial" w:hAnsi="Arial" w:cs="Arial"/>
-          <w:color w:val="252525"/>
-          <w:sz w:val="21"/>
-          <w:szCs w:val="21"/>
-        </w:rPr>
-        <w:t>bb_high and bb_low</w:t>
-      </w:r>
+        <w:t xml:space="preserve">The gap between </w:t>
+      </w:r>
+      <w:proofErr w:type="spellStart"/>
+      <w:r>
+        <w:rPr>
+          <w:rFonts w:ascii="Arial" w:hAnsi="Arial" w:cs="Arial"/>
+          <w:color w:val="252525"/>
+          <w:sz w:val="21"/>
+          <w:szCs w:val="21"/>
+        </w:rPr>
+        <w:t>bb_high</w:t>
+      </w:r>
+      <w:proofErr w:type="spellEnd"/>
+      <w:r>
+        <w:rPr>
+          <w:rFonts w:ascii="Arial" w:hAnsi="Arial" w:cs="Arial"/>
+          <w:color w:val="252525"/>
+          <w:sz w:val="21"/>
+          <w:szCs w:val="21"/>
+        </w:rPr>
+        <w:t xml:space="preserve"> and </w:t>
+      </w:r>
+      <w:proofErr w:type="spellStart"/>
+      <w:r>
+        <w:rPr>
+          <w:rFonts w:ascii="Arial" w:hAnsi="Arial" w:cs="Arial"/>
+          <w:color w:val="252525"/>
+          <w:sz w:val="21"/>
+          <w:szCs w:val="21"/>
+        </w:rPr>
+        <w:t>bb_low</w:t>
+      </w:r>
+      <w:proofErr w:type="spellEnd"/>
+      <w:r>
+        <w:rPr>
+          <w:rFonts w:ascii="Arial" w:hAnsi="Arial" w:cs="Arial"/>
+          <w:color w:val="252525"/>
+          <w:sz w:val="21"/>
+          <w:szCs w:val="21"/>
+        </w:rPr>
+        <w:t xml:space="preserve"> represents the volatility of the stock. Large gap indicates high volatility, and small gap represent otherwise. </w:t>
+      </w:r>
+    </w:p>
+    <w:p>
+      <w:pPr>
+        <w:pStyle w:val="NormalWeb"/>
+        <w:shd w:val="clear" w:color="auto" w:fill="FFFFFF"/>
+        <w:spacing w:before="120" w:beforeAutospacing="0" w:after="120" w:afterAutospacing="0"/>
+        <w:rPr>
+          <w:rFonts w:ascii="Arial" w:hAnsi="Arial" w:cs="Arial"/>
+          <w:color w:val="252525"/>
+          <w:sz w:val="21"/>
+          <w:szCs w:val="21"/>
+        </w:rPr>
+      </w:pPr>
+      <w:proofErr w:type="spellStart"/>
+      <w:r>
+        <w:rPr>
+          <w:rFonts w:ascii="Arial" w:hAnsi="Arial" w:cs="Arial"/>
+          <w:color w:val="252525"/>
+          <w:sz w:val="21"/>
+          <w:szCs w:val="21"/>
+        </w:rPr>
+        <w:t>bb_high</w:t>
+      </w:r>
+      <w:proofErr w:type="spellEnd"/>
+      <w:r>
+        <w:rPr>
+          <w:rFonts w:ascii="Arial" w:hAnsi="Arial" w:cs="Arial"/>
+          <w:color w:val="252525"/>
+          <w:sz w:val="21"/>
+          <w:szCs w:val="21"/>
+        </w:rPr>
+        <w:t xml:space="preserve"> and </w:t>
+      </w:r>
+      <w:proofErr w:type="spellStart"/>
+      <w:r>
+        <w:rPr>
+          <w:rFonts w:ascii="Arial" w:hAnsi="Arial" w:cs="Arial"/>
+          <w:color w:val="252525"/>
+          <w:sz w:val="21"/>
+          <w:szCs w:val="21"/>
+        </w:rPr>
+        <w:t>bb_low</w:t>
+      </w:r>
+      <w:proofErr w:type="spellEnd"/>
       <w:r>
         <w:rPr>
           <w:rFonts w:ascii="Arial" w:hAnsi="Arial" w:cs="Arial"/>
@@ -1143,8 +1323,39 @@
           <w:sz w:val="21"/>
           <w:szCs w:val="21"/>
         </w:rPr>
-        <w:t>However, most of the trades occur within bb_high and bb_low</w:t>
-      </w:r>
+        <w:t xml:space="preserve">However, most of the trades occur within </w:t>
+      </w:r>
+      <w:proofErr w:type="spellStart"/>
+      <w:r>
+        <w:rPr>
+          <w:rFonts w:ascii="Arial" w:hAnsi="Arial" w:cs="Arial"/>
+          <w:color w:val="252525"/>
+          <w:sz w:val="21"/>
+          <w:szCs w:val="21"/>
+        </w:rPr>
+        <w:t>bb_high</w:t>
+      </w:r>
+      <w:proofErr w:type="spellEnd"/>
+      <w:r>
+        <w:rPr>
+          <w:rFonts w:ascii="Arial" w:hAnsi="Arial" w:cs="Arial"/>
+          <w:color w:val="252525"/>
+          <w:sz w:val="21"/>
+          <w:szCs w:val="21"/>
+        </w:rPr>
+        <w:t xml:space="preserve"> and </w:t>
+      </w:r>
+      <w:proofErr w:type="spellStart"/>
+      <w:r>
+        <w:rPr>
+          <w:rFonts w:ascii="Arial" w:hAnsi="Arial" w:cs="Arial"/>
+          <w:color w:val="252525"/>
+          <w:sz w:val="21"/>
+          <w:szCs w:val="21"/>
+        </w:rPr>
+        <w:t>bb_low</w:t>
+      </w:r>
+      <w:proofErr w:type="spellEnd"/>
     </w:p>
     <w:p>
       <w:pPr>
@@ -1229,7 +1440,27 @@
           <w:sz w:val="21"/>
           <w:szCs w:val="21"/>
         </w:rPr>
-        <w:t xml:space="preserve"> price hits bb_low,</w:t>
+        <w:t xml:space="preserve"> price hits </w:t>
+      </w:r>
+      <w:proofErr w:type="spellStart"/>
+      <w:r>
+        <w:rPr>
+          <w:rFonts w:ascii="Arial" w:hAnsi="Arial" w:cs="Arial"/>
+          <w:color w:val="252525"/>
+          <w:sz w:val="21"/>
+          <w:szCs w:val="21"/>
+        </w:rPr>
+        <w:t>bb_low</w:t>
+      </w:r>
+      <w:proofErr w:type="spellEnd"/>
+      <w:r>
+        <w:rPr>
+          <w:rFonts w:ascii="Arial" w:hAnsi="Arial" w:cs="Arial"/>
+          <w:color w:val="252525"/>
+          <w:sz w:val="21"/>
+          <w:szCs w:val="21"/>
+        </w:rPr>
+        <w:t>,</w:t>
       </w:r>
       <w:r>
         <w:rPr>
@@ -1274,16 +1505,47 @@
           <w:sz w:val="21"/>
           <w:szCs w:val="21"/>
         </w:rPr>
-        <w:t xml:space="preserve"> price hits bb_high</w:t>
-      </w:r>
-      <w:r>
-        <w:rPr>
-          <w:rFonts w:ascii="Arial" w:hAnsi="Arial" w:cs="Arial"/>
-          <w:color w:val="252525"/>
-          <w:sz w:val="21"/>
-          <w:szCs w:val="21"/>
-        </w:rPr>
-        <w:t xml:space="preserve"> and close the trade when price hits bb_mean.</w:t>
+        <w:t xml:space="preserve"> price hits </w:t>
+      </w:r>
+      <w:proofErr w:type="spellStart"/>
+      <w:r>
+        <w:rPr>
+          <w:rFonts w:ascii="Arial" w:hAnsi="Arial" w:cs="Arial"/>
+          <w:color w:val="252525"/>
+          <w:sz w:val="21"/>
+          <w:szCs w:val="21"/>
+        </w:rPr>
+        <w:t>bb_high</w:t>
+      </w:r>
+      <w:proofErr w:type="spellEnd"/>
+      <w:r>
+        <w:rPr>
+          <w:rFonts w:ascii="Arial" w:hAnsi="Arial" w:cs="Arial"/>
+          <w:color w:val="252525"/>
+          <w:sz w:val="21"/>
+          <w:szCs w:val="21"/>
+        </w:rPr>
+        <w:t xml:space="preserve"> and close the trade when price hits </w:t>
+      </w:r>
+      <w:proofErr w:type="spellStart"/>
+      <w:r>
+        <w:rPr>
+          <w:rFonts w:ascii="Arial" w:hAnsi="Arial" w:cs="Arial"/>
+          <w:color w:val="252525"/>
+          <w:sz w:val="21"/>
+          <w:szCs w:val="21"/>
+        </w:rPr>
+        <w:t>bb_mean</w:t>
+      </w:r>
+      <w:proofErr w:type="spellEnd"/>
+      <w:r>
+        <w:rPr>
+          <w:rFonts w:ascii="Arial" w:hAnsi="Arial" w:cs="Arial"/>
+          <w:color w:val="252525"/>
+          <w:sz w:val="21"/>
+          <w:szCs w:val="21"/>
+        </w:rPr>
+        <w:t>.</w:t>
       </w:r>
     </w:p>
     <w:p>
@@ -1377,7 +1639,17 @@
           <w:sz w:val="21"/>
           <w:szCs w:val="21"/>
         </w:rPr>
-        <w:t>tic Indicator is a momentum indicator. It can be used to determine if stocks are overbought or oversold,</w:t>
+        <w:t xml:space="preserve">tic Indicator is a momentum indicator. It can be used to determine if stocks are overbought or </w:t>
+      </w:r>
+      <w:proofErr w:type="gramStart"/>
+      <w:r>
+        <w:rPr>
+          <w:rFonts w:ascii="Arial" w:hAnsi="Arial" w:cs="Arial"/>
+          <w:color w:val="252525"/>
+          <w:sz w:val="21"/>
+          <w:szCs w:val="21"/>
+        </w:rPr>
+        <w:t>oversold,</w:t>
       </w:r>
       <w:r>
         <w:rPr>
@@ -1397,6 +1669,7 @@
         </w:rPr>
         <w:t>and</w:t>
       </w:r>
+      <w:proofErr w:type="gramEnd"/>
       <w:r>
         <w:rPr>
           <w:rFonts w:ascii="Arial" w:hAnsi="Arial" w:cs="Arial"/>
@@ -1702,7 +1975,27 @@
           <w:sz w:val="21"/>
           <w:szCs w:val="21"/>
         </w:rPr>
-        <w:t xml:space="preserve">The Stochastic Line crossing through the Signal line, is considered to be a reversal signal as well. </w:t>
+        <w:t xml:space="preserve">The Stochastic Line crossing through the Signal line, </w:t>
+      </w:r>
+      <w:proofErr w:type="gramStart"/>
+      <w:r>
+        <w:rPr>
+          <w:rFonts w:ascii="Arial" w:hAnsi="Arial" w:cs="Arial"/>
+          <w:color w:val="252525"/>
+          <w:sz w:val="21"/>
+          <w:szCs w:val="21"/>
+        </w:rPr>
+        <w:t>is considered to be</w:t>
+      </w:r>
+      <w:proofErr w:type="gramEnd"/>
+      <w:r>
+        <w:rPr>
+          <w:rFonts w:ascii="Arial" w:hAnsi="Arial" w:cs="Arial"/>
+          <w:color w:val="252525"/>
+          <w:sz w:val="21"/>
+          <w:szCs w:val="21"/>
+        </w:rPr>
+        <w:t xml:space="preserve"> a reversal signal as well. </w:t>
       </w:r>
       <w:r>
         <w:rPr>
@@ -1909,26 +2202,66 @@
           <w:sz w:val="21"/>
           <w:szCs w:val="21"/>
         </w:rPr>
-        <w:t xml:space="preserve">The assumption I had to make is that there are no commission charges, and that I am able to look into the future. </w:t>
-      </w:r>
-    </w:p>
-    <w:p>
-      <w:pPr>
-        <w:rPr>
-          <w:rFonts w:ascii="Arial" w:hAnsi="Arial" w:cs="Arial"/>
-          <w:color w:val="252525"/>
-          <w:sz w:val="21"/>
-          <w:szCs w:val="21"/>
-        </w:rPr>
-      </w:pPr>
-      <w:r>
-        <w:rPr>
-          <w:rFonts w:ascii="Arial" w:hAnsi="Arial" w:cs="Arial"/>
-          <w:color w:val="252525"/>
-          <w:sz w:val="21"/>
-          <w:szCs w:val="21"/>
-        </w:rPr>
-        <w:t>Results for TheoreticallyOptimalStrategy:</w:t>
+        <w:t xml:space="preserve">The assumption I had to make is that there are no commission charges, and that I </w:t>
+      </w:r>
+      <w:proofErr w:type="gramStart"/>
+      <w:r>
+        <w:rPr>
+          <w:rFonts w:ascii="Arial" w:hAnsi="Arial" w:cs="Arial"/>
+          <w:color w:val="252525"/>
+          <w:sz w:val="21"/>
+          <w:szCs w:val="21"/>
+        </w:rPr>
+        <w:t>am able to</w:t>
+      </w:r>
+      <w:proofErr w:type="gramEnd"/>
+      <w:r>
+        <w:rPr>
+          <w:rFonts w:ascii="Arial" w:hAnsi="Arial" w:cs="Arial"/>
+          <w:color w:val="252525"/>
+          <w:sz w:val="21"/>
+          <w:szCs w:val="21"/>
+        </w:rPr>
+        <w:t xml:space="preserve"> look into the future. </w:t>
+      </w:r>
+    </w:p>
+    <w:p>
+      <w:pPr>
+        <w:rPr>
+          <w:rFonts w:ascii="Arial" w:hAnsi="Arial" w:cs="Arial"/>
+          <w:color w:val="252525"/>
+          <w:sz w:val="21"/>
+          <w:szCs w:val="21"/>
+        </w:rPr>
+      </w:pPr>
+      <w:r>
+        <w:rPr>
+          <w:rFonts w:ascii="Arial" w:hAnsi="Arial" w:cs="Arial"/>
+          <w:color w:val="252525"/>
+          <w:sz w:val="21"/>
+          <w:szCs w:val="21"/>
+        </w:rPr>
+        <w:t xml:space="preserve">Results for </w:t>
+      </w:r>
+      <w:proofErr w:type="spellStart"/>
+      <w:r>
+        <w:rPr>
+          <w:rFonts w:ascii="Arial" w:hAnsi="Arial" w:cs="Arial"/>
+          <w:color w:val="252525"/>
+          <w:sz w:val="21"/>
+          <w:szCs w:val="21"/>
+        </w:rPr>
+        <w:t>TheoreticallyOptimalStrategy</w:t>
+      </w:r>
+      <w:proofErr w:type="spellEnd"/>
+      <w:r>
+        <w:rPr>
+          <w:rFonts w:ascii="Arial" w:hAnsi="Arial" w:cs="Arial"/>
+          <w:color w:val="252525"/>
+          <w:sz w:val="21"/>
+          <w:szCs w:val="21"/>
+        </w:rPr>
+        <w:t>:</w:t>
       </w:r>
     </w:p>
     <w:p>
@@ -2246,7 +2579,27 @@
           <w:sz w:val="21"/>
           <w:szCs w:val="21"/>
         </w:rPr>
-        <w:t>If bb_high smaller than current price</w:t>
+        <w:t xml:space="preserve">If </w:t>
+      </w:r>
+      <w:proofErr w:type="spellStart"/>
+      <w:r>
+        <w:rPr>
+          <w:rFonts w:ascii="Arial" w:hAnsi="Arial" w:cs="Arial"/>
+          <w:color w:val="252525"/>
+          <w:sz w:val="21"/>
+          <w:szCs w:val="21"/>
+        </w:rPr>
+        <w:t>bb_high</w:t>
+      </w:r>
+      <w:proofErr w:type="spellEnd"/>
+      <w:r>
+        <w:rPr>
+          <w:rFonts w:ascii="Arial" w:hAnsi="Arial" w:cs="Arial"/>
+          <w:color w:val="252525"/>
+          <w:sz w:val="21"/>
+          <w:szCs w:val="21"/>
+        </w:rPr>
+        <w:t xml:space="preserve"> smaller than current price</w:t>
       </w:r>
     </w:p>
     <w:p>
@@ -2326,7 +2679,27 @@
           <w:sz w:val="21"/>
           <w:szCs w:val="21"/>
         </w:rPr>
-        <w:t>If bb_low larger than current price</w:t>
+        <w:t xml:space="preserve">If </w:t>
+      </w:r>
+      <w:proofErr w:type="spellStart"/>
+      <w:r>
+        <w:rPr>
+          <w:rFonts w:ascii="Arial" w:hAnsi="Arial" w:cs="Arial"/>
+          <w:color w:val="252525"/>
+          <w:sz w:val="21"/>
+          <w:szCs w:val="21"/>
+        </w:rPr>
+        <w:t>bb_low</w:t>
+      </w:r>
+      <w:proofErr w:type="spellEnd"/>
+      <w:r>
+        <w:rPr>
+          <w:rFonts w:ascii="Arial" w:hAnsi="Arial" w:cs="Arial"/>
+          <w:color w:val="252525"/>
+          <w:sz w:val="21"/>
+          <w:szCs w:val="21"/>
+        </w:rPr>
+        <w:t xml:space="preserve"> larger than current price</w:t>
       </w:r>
     </w:p>
     <w:p>
@@ -2474,7 +2847,27 @@
           <w:szCs w:val="21"/>
         </w:rPr>
         <w:tab/>
-        <w:t>If current price &lt;= bb_mid or momentum &lt; BEARISH_THRESHOLD</w:t>
+        <w:t xml:space="preserve">If current price &lt;= </w:t>
+      </w:r>
+      <w:proofErr w:type="spellStart"/>
+      <w:r>
+        <w:rPr>
+          <w:rFonts w:ascii="Arial" w:hAnsi="Arial" w:cs="Arial"/>
+          <w:color w:val="252525"/>
+          <w:sz w:val="21"/>
+          <w:szCs w:val="21"/>
+        </w:rPr>
+        <w:t>bb_mid</w:t>
+      </w:r>
+      <w:proofErr w:type="spellEnd"/>
+      <w:r>
+        <w:rPr>
+          <w:rFonts w:ascii="Arial" w:hAnsi="Arial" w:cs="Arial"/>
+          <w:color w:val="252525"/>
+          <w:sz w:val="21"/>
+          <w:szCs w:val="21"/>
+        </w:rPr>
+        <w:t xml:space="preserve"> or momentum &lt; BEARISH_THRESHOLD</w:t>
       </w:r>
     </w:p>
     <w:p>
@@ -2562,7 +2955,27 @@
           <w:szCs w:val="21"/>
         </w:rPr>
         <w:tab/>
-        <w:t>If current price &gt;= bb_mid or momentum &gt; BULLISH_THRESHOLD</w:t>
+        <w:t xml:space="preserve">If current price &gt;= </w:t>
+      </w:r>
+      <w:proofErr w:type="spellStart"/>
+      <w:r>
+        <w:rPr>
+          <w:rFonts w:ascii="Arial" w:hAnsi="Arial" w:cs="Arial"/>
+          <w:color w:val="252525"/>
+          <w:sz w:val="21"/>
+          <w:szCs w:val="21"/>
+        </w:rPr>
+        <w:t>bb_mid</w:t>
+      </w:r>
+      <w:proofErr w:type="spellEnd"/>
+      <w:r>
+        <w:rPr>
+          <w:rFonts w:ascii="Arial" w:hAnsi="Arial" w:cs="Arial"/>
+          <w:color w:val="252525"/>
+          <w:sz w:val="21"/>
+          <w:szCs w:val="21"/>
+        </w:rPr>
+        <w:t xml:space="preserve"> or momentum &gt; BULLISH_THRESHOLD</w:t>
       </w:r>
     </w:p>
     <w:p>
@@ -2635,29 +3048,69 @@
           <w:sz w:val="21"/>
           <w:szCs w:val="21"/>
         </w:rPr>
-        <w:t>This is probably due to the fact that it is rare for both of the closing signal to occur at the same time, which made it hard to close the trade when I combined the 2 signals with an ‘and’ operator.</w:t>
-      </w:r>
-    </w:p>
-    <w:p>
-      <w:pPr>
-        <w:pStyle w:val="NormalWeb"/>
-        <w:shd w:val="clear" w:color="auto" w:fill="FFFFFF"/>
-        <w:spacing w:before="120" w:beforeAutospacing="0" w:after="120" w:afterAutospacing="0"/>
-        <w:rPr>
-          <w:rFonts w:ascii="Arial" w:hAnsi="Arial" w:cs="Arial"/>
-          <w:color w:val="252525"/>
-          <w:sz w:val="21"/>
-          <w:szCs w:val="21"/>
-        </w:rPr>
-      </w:pPr>
-      <w:r>
-        <w:rPr>
-          <w:rFonts w:ascii="Arial" w:hAnsi="Arial" w:cs="Arial"/>
-          <w:color w:val="252525"/>
-          <w:sz w:val="21"/>
-          <w:szCs w:val="21"/>
-        </w:rPr>
-        <w:t xml:space="preserve">Most of the decision I have made in this strategy are based a logical combination of the indicators that I have decided to use. And if those indicators works as it was stated, this strategy should be able to work effectively. However, </w:t>
+        <w:t xml:space="preserve">This is probably </w:t>
+      </w:r>
+      <w:proofErr w:type="gramStart"/>
+      <w:r>
+        <w:rPr>
+          <w:rFonts w:ascii="Arial" w:hAnsi="Arial" w:cs="Arial"/>
+          <w:color w:val="252525"/>
+          <w:sz w:val="21"/>
+          <w:szCs w:val="21"/>
+        </w:rPr>
+        <w:t>due to the fact that</w:t>
+      </w:r>
+      <w:proofErr w:type="gramEnd"/>
+      <w:r>
+        <w:rPr>
+          <w:rFonts w:ascii="Arial" w:hAnsi="Arial" w:cs="Arial"/>
+          <w:color w:val="252525"/>
+          <w:sz w:val="21"/>
+          <w:szCs w:val="21"/>
+        </w:rPr>
+        <w:t xml:space="preserve"> it is rare for both of the closing signal to occur at the same time, which made it hard to close the trade when I combined the 2 signals with an ‘and’ operator.</w:t>
+      </w:r>
+    </w:p>
+    <w:p>
+      <w:pPr>
+        <w:pStyle w:val="NormalWeb"/>
+        <w:shd w:val="clear" w:color="auto" w:fill="FFFFFF"/>
+        <w:spacing w:before="120" w:beforeAutospacing="0" w:after="120" w:afterAutospacing="0"/>
+        <w:rPr>
+          <w:rFonts w:ascii="Arial" w:hAnsi="Arial" w:cs="Arial"/>
+          <w:color w:val="252525"/>
+          <w:sz w:val="21"/>
+          <w:szCs w:val="21"/>
+        </w:rPr>
+      </w:pPr>
+      <w:r>
+        <w:rPr>
+          <w:rFonts w:ascii="Arial" w:hAnsi="Arial" w:cs="Arial"/>
+          <w:color w:val="252525"/>
+          <w:sz w:val="21"/>
+          <w:szCs w:val="21"/>
+        </w:rPr>
+        <w:t xml:space="preserve">Most of the decision I have made in this strategy are based a logical combination of the indicators that I have decided to use. And if those indicators </w:t>
+      </w:r>
+      <w:proofErr w:type="gramStart"/>
+      <w:r>
+        <w:rPr>
+          <w:rFonts w:ascii="Arial" w:hAnsi="Arial" w:cs="Arial"/>
+          <w:color w:val="252525"/>
+          <w:sz w:val="21"/>
+          <w:szCs w:val="21"/>
+        </w:rPr>
+        <w:t>works</w:t>
+      </w:r>
+      <w:proofErr w:type="gramEnd"/>
+      <w:r>
+        <w:rPr>
+          <w:rFonts w:ascii="Arial" w:hAnsi="Arial" w:cs="Arial"/>
+          <w:color w:val="252525"/>
+          <w:sz w:val="21"/>
+          <w:szCs w:val="21"/>
+        </w:rPr>
+        <w:t xml:space="preserve"> as it was stated, this strategy should be able to work effectively. However, </w:t>
       </w:r>
       <w:r>
         <w:rPr>
@@ -3307,7 +3760,27 @@
           <w:sz w:val="21"/>
           <w:szCs w:val="21"/>
         </w:rPr>
-        <w:t xml:space="preserve">The difference for the performance is due to the fact that I have created the strategy based on the In-sample data. This means that I have most likely overfitted the strategy to do well for the in-sample data, which resulted in it not being able to perform well for the out-of-sample data as the market condition is now different. </w:t>
+        <w:t xml:space="preserve">The difference for the performance is </w:t>
+      </w:r>
+      <w:proofErr w:type="gramStart"/>
+      <w:r>
+        <w:rPr>
+          <w:rFonts w:ascii="Arial" w:hAnsi="Arial" w:cs="Arial"/>
+          <w:color w:val="252525"/>
+          <w:sz w:val="21"/>
+          <w:szCs w:val="21"/>
+        </w:rPr>
+        <w:t>due to the fact that</w:t>
+      </w:r>
+      <w:proofErr w:type="gramEnd"/>
+      <w:r>
+        <w:rPr>
+          <w:rFonts w:ascii="Arial" w:hAnsi="Arial" w:cs="Arial"/>
+          <w:color w:val="252525"/>
+          <w:sz w:val="21"/>
+          <w:szCs w:val="21"/>
+        </w:rPr>
+        <w:t xml:space="preserve"> I have created the strategy based on the In-sample data. This means that I have most likely overfitted the strategy to do well for the in-sample data, which resulted in it not being able to perform well for the out-of-sample data as the market condition is now different. </w:t>
       </w:r>
     </w:p>
     <w:p>
@@ -3442,8 +3915,6 @@
           </wp:inline>
         </w:drawing>
       </w:r>
-      <w:bookmarkStart w:id="0" w:name="_GoBack"/>
-      <w:bookmarkEnd w:id="0"/>
     </w:p>
     <w:sectPr>
       <w:pgSz w:w="11906" w:h="16838"/>

</xml_diff>